<commit_message>
Replication and RPC Call BP calls
</commit_message>
<xml_diff>
--- a/Notes/_Unreal Notes/Unreal Notes.docx
+++ b/Notes/_Unreal Notes/Unreal Notes.docx
@@ -47,15 +47,7 @@
     </w:p>
     <w:p>
       <w:r>
-        <w:t xml:space="preserve">Plugin as a wrapper (convert std::string to </w:t>
-      </w:r>
-      <w:proofErr w:type="spellStart"/>
-      <w:r>
-        <w:t>FString</w:t>
-      </w:r>
-      <w:proofErr w:type="spellEnd"/>
-      <w:r>
-        <w:t xml:space="preserve"> for example), and you would interface that functionality through the plug-in as an interface interacting with Unreal Engine.</w:t>
+        <w:t>Plugin as a wrapper (convert std::string to FString for example), and you would interface that functionality through the plug-in as an interface interacting with Unreal Engine.</w:t>
       </w:r>
     </w:p>
     <w:p>
@@ -106,7 +98,6 @@
         </w:rPr>
         <w:t xml:space="preserve"> </w:t>
       </w:r>
-      <w:proofErr w:type="spellStart"/>
       <w:r>
         <w:rPr>
           <w:b/>
@@ -114,7 +105,6 @@
         </w:rPr>
         <w:t>TestPlugin</w:t>
       </w:r>
-      <w:proofErr w:type="spellEnd"/>
     </w:p>
     <w:p>
       <w:r>
@@ -134,28 +124,12 @@
     </w:p>
     <w:p>
       <w:r>
-        <w:t xml:space="preserve">Everything you use in Unreal is in the form of Modules.  </w:t>
-      </w:r>
-      <w:proofErr w:type="spellStart"/>
-      <w:r>
-        <w:t>Build.cs</w:t>
-      </w:r>
-      <w:proofErr w:type="spellEnd"/>
-      <w:r>
-        <w:t xml:space="preserve"> files.</w:t>
-      </w:r>
-    </w:p>
-    <w:p>
-      <w:r>
-        <w:t xml:space="preserve">Include the module plugin name in quotes in the project’s </w:t>
-      </w:r>
-      <w:proofErr w:type="spellStart"/>
-      <w:r>
-        <w:t>build.cs</w:t>
-      </w:r>
-      <w:proofErr w:type="spellEnd"/>
-      <w:r>
-        <w:t xml:space="preserve"> file.</w:t>
+        <w:t>Everything you use in Unreal is in the form of Modules.  Build.cs files.</w:t>
+      </w:r>
+    </w:p>
+    <w:p>
+      <w:r>
+        <w:t>Include the module plugin name in quotes in the project’s build.cs file.</w:t>
       </w:r>
     </w:p>
     <w:p>
@@ -197,44 +171,12 @@
     </w:p>
     <w:p>
       <w:r>
-        <w:t xml:space="preserve">- Right click on second project’s </w:t>
-      </w:r>
-      <w:proofErr w:type="spellStart"/>
-      <w:r>
-        <w:t>UProject</w:t>
-      </w:r>
-      <w:proofErr w:type="spellEnd"/>
-      <w:r>
-        <w:t xml:space="preserve"> File and Generate Visual Studio Project Files.</w:t>
-      </w:r>
-    </w:p>
-    <w:p>
-      <w:r>
-        <w:t xml:space="preserve">- Open up second project’s </w:t>
-      </w:r>
-      <w:proofErr w:type="spellStart"/>
-      <w:r>
-        <w:t>sln</w:t>
-      </w:r>
-      <w:proofErr w:type="spellEnd"/>
-      <w:r>
-        <w:t xml:space="preserve"> file, find that project </w:t>
-      </w:r>
-      <w:proofErr w:type="spellStart"/>
-      <w:r>
-        <w:t>build.cs</w:t>
-      </w:r>
-      <w:proofErr w:type="spellEnd"/>
-      <w:r>
-        <w:t xml:space="preserve"> file and type Plugins </w:t>
-      </w:r>
-      <w:proofErr w:type="spellStart"/>
-      <w:r>
-        <w:t>plugins</w:t>
-      </w:r>
-      <w:proofErr w:type="spellEnd"/>
-      <w:r>
-        <w:t xml:space="preserve"> name</w:t>
+        <w:t>- Right click on second project’s UProject File and Generate Visual Studio Project Files.</w:t>
+      </w:r>
+    </w:p>
+    <w:p>
+      <w:r>
+        <w:t>- Open up second project’s sln file, find that project build.cs file and type Plugins plugins name</w:t>
       </w:r>
     </w:p>
     <w:p>
@@ -274,7 +216,6 @@
       <w:r>
         <w:t xml:space="preserve"> - </w:t>
       </w:r>
-      <w:proofErr w:type="spellStart"/>
       <w:r>
         <w:rPr>
           <w:b/>
@@ -282,7 +223,6 @@
         </w:rPr>
         <w:t>TPL_Plugin</w:t>
       </w:r>
-      <w:proofErr w:type="spellEnd"/>
     </w:p>
     <w:p>
       <w:r>
@@ -296,7 +236,6 @@
       <w:r>
         <w:t xml:space="preserve"> (call it </w:t>
       </w:r>
-      <w:proofErr w:type="spellStart"/>
       <w:r>
         <w:rPr>
           <w:b/>
@@ -304,7 +243,6 @@
         </w:rPr>
         <w:t>TPL_Plugin</w:t>
       </w:r>
-      <w:proofErr w:type="spellEnd"/>
       <w:r>
         <w:t xml:space="preserve"> for example sake)</w:t>
       </w:r>
@@ -325,19 +263,10 @@
     </w:p>
     <w:p>
       <w:r>
-        <w:t xml:space="preserve">Navigate to Project Root folder &gt; Plugins &gt; </w:t>
-      </w:r>
-      <w:proofErr w:type="spellStart"/>
-      <w:r>
-        <w:t>TPL_Plugin</w:t>
-      </w:r>
-      <w:proofErr w:type="spellEnd"/>
-      <w:r>
-        <w:t xml:space="preserve"> &gt; Source:</w:t>
-      </w:r>
-    </w:p>
-    <w:p>
-      <w:proofErr w:type="spellStart"/>
+        <w:t>Navigate to Project Root folder &gt; Plugins &gt; TPL_Plugin &gt; Source:</w:t>
+      </w:r>
+    </w:p>
+    <w:p>
       <w:r>
         <w:rPr>
           <w:i/>
@@ -345,7 +274,6 @@
         </w:rPr>
         <w:t>ThirdParty</w:t>
       </w:r>
-      <w:proofErr w:type="spellEnd"/>
       <w:r>
         <w:rPr>
           <w:i/>
@@ -365,11 +293,9 @@
           <w:numId w:val="4"/>
         </w:numPr>
       </w:pPr>
-      <w:proofErr w:type="spellStart"/>
       <w:r>
         <w:t>TPL_PluginLibrary.Build.cs</w:t>
       </w:r>
-      <w:proofErr w:type="spellEnd"/>
     </w:p>
     <w:p>
       <w:pPr>
@@ -379,11 +305,9 @@
           <w:numId w:val="4"/>
         </w:numPr>
       </w:pPr>
-      <w:proofErr w:type="spellStart"/>
       <w:r>
         <w:t>TPL_PluginLibrary.tps</w:t>
       </w:r>
-      <w:proofErr w:type="spellEnd"/>
     </w:p>
     <w:p>
       <w:pPr>
@@ -430,15 +354,7 @@
         </w:numPr>
       </w:pPr>
       <w:r>
-        <w:t>Cut/Paste all files in the ../</w:t>
-      </w:r>
-      <w:proofErr w:type="spellStart"/>
-      <w:r>
-        <w:t>TPL_PluginLibrary</w:t>
-      </w:r>
-      <w:proofErr w:type="spellEnd"/>
-      <w:r>
-        <w:t xml:space="preserve"> if opens a new folder</w:t>
+        <w:t>Cut/Paste all files in the ../TPL_PluginLibrary if opens a new folder</w:t>
       </w:r>
     </w:p>
     <w:p>
@@ -459,15 +375,7 @@
         <w:t xml:space="preserve"> project solution file, add some code</w:t>
       </w:r>
       <w:r>
-        <w:t>(</w:t>
-      </w:r>
-      <w:proofErr w:type="spellStart"/>
-      <w:r>
-        <w:t>TestClass</w:t>
-      </w:r>
-      <w:proofErr w:type="spellEnd"/>
-      <w:r>
-        <w:t>)</w:t>
+        <w:t>(TestClass)</w:t>
       </w:r>
       <w:r>
         <w:t>, build it (release)</w:t>
@@ -482,28 +390,11 @@
         </w:numPr>
       </w:pPr>
       <w:r>
-        <w:t xml:space="preserve">Open </w:t>
-      </w:r>
-      <w:proofErr w:type="spellStart"/>
-      <w:r>
-        <w:t>TPL_PluginLibrary.Build.cs</w:t>
-      </w:r>
-      <w:proofErr w:type="spellEnd"/>
-      <w:r>
-        <w:t xml:space="preserve">, replace ExampleLibrary.lib with your lib name (x64 </w:t>
-      </w:r>
-      <w:proofErr w:type="spellStart"/>
-      <w:r>
-        <w:t>fldr</w:t>
-      </w:r>
-      <w:proofErr w:type="spellEnd"/>
-      <w:r>
-        <w:t>)</w:t>
+        <w:t>Open TPL_PluginLibrary.Build.cs, replace ExampleLibrary.lib with your lib name (x64 fldr)</w:t>
       </w:r>
     </w:p>
     <w:p/>
     <w:p>
-      <w:proofErr w:type="spellStart"/>
       <w:r>
         <w:rPr>
           <w:i/>
@@ -511,7 +402,6 @@
         </w:rPr>
         <w:t>TPL_Plugin</w:t>
       </w:r>
-      <w:proofErr w:type="spellEnd"/>
       <w:r>
         <w:rPr>
           <w:i/>
@@ -566,21 +456,8 @@
         </w:numPr>
       </w:pPr>
       <w:r>
-        <w:t>Open Unreal Project -&gt; Add new class (</w:t>
-      </w:r>
-      <w:proofErr w:type="spellStart"/>
-      <w:r>
-        <w:t>UWrapper</w:t>
-      </w:r>
-      <w:proofErr w:type="spellEnd"/>
-      <w:r>
-        <w:t xml:space="preserve">) -&gt; dropdown to the </w:t>
-      </w:r>
-      <w:proofErr w:type="spellStart"/>
-      <w:r>
-        <w:t>TPL_Plugin</w:t>
-      </w:r>
-      <w:proofErr w:type="spellEnd"/>
+        <w:t>Open Unreal Project -&gt; Add new class (UWrapper) -&gt; dropdown to the TPL_Plugin</w:t>
+      </w:r>
     </w:p>
     <w:p>
       <w:pPr>
@@ -591,23 +468,7 @@
         </w:numPr>
       </w:pPr>
       <w:r>
-        <w:t xml:space="preserve">Go to </w:t>
-      </w:r>
-      <w:proofErr w:type="spellStart"/>
-      <w:r>
-        <w:t>TPL_Plugin.Build.cs</w:t>
-      </w:r>
-      <w:proofErr w:type="spellEnd"/>
-      <w:r>
-        <w:t xml:space="preserve"> file, add “</w:t>
-      </w:r>
-      <w:proofErr w:type="spellStart"/>
-      <w:r>
-        <w:t>CoreUObject</w:t>
-      </w:r>
-      <w:proofErr w:type="spellEnd"/>
-      <w:r>
-        <w:t>” to the public dependencies</w:t>
+        <w:t>Go to TPL_Plugin.Build.cs file, add “CoreUObject” to the public dependencies</w:t>
       </w:r>
     </w:p>
     <w:p>
@@ -619,15 +480,7 @@
         </w:numPr>
       </w:pPr>
       <w:r>
-        <w:t xml:space="preserve">Add code to </w:t>
-      </w:r>
-      <w:proofErr w:type="spellStart"/>
-      <w:r>
-        <w:t>UWrapper</w:t>
-      </w:r>
-      <w:proofErr w:type="spellEnd"/>
-      <w:r>
-        <w:t xml:space="preserve"> class</w:t>
+        <w:t>Add code to UWrapper class</w:t>
       </w:r>
     </w:p>
     <w:p>
@@ -639,23 +492,7 @@
         </w:numPr>
       </w:pPr>
       <w:r>
-        <w:t xml:space="preserve">Trying to get our </w:t>
-      </w:r>
-      <w:proofErr w:type="spellStart"/>
-      <w:r>
-        <w:t>TestClass</w:t>
-      </w:r>
-      <w:proofErr w:type="spellEnd"/>
-      <w:r>
-        <w:t xml:space="preserve"> (class created in third party static library project) to be used in this </w:t>
-      </w:r>
-      <w:proofErr w:type="spellStart"/>
-      <w:r>
-        <w:t>UWrapper</w:t>
-      </w:r>
-      <w:proofErr w:type="spellEnd"/>
-      <w:r>
-        <w:t xml:space="preserve"> Unreal class.  </w:t>
+        <w:t xml:space="preserve">Trying to get our TestClass (class created in third party static library project) to be used in this UWrapper Unreal class.  </w:t>
       </w:r>
     </w:p>
     <w:p>
@@ -670,40 +507,11 @@
         <w:t xml:space="preserve">Need to include </w:t>
       </w:r>
       <w:r>
-        <w:t>"</w:t>
-      </w:r>
-      <w:proofErr w:type="spellStart"/>
-      <w:r>
-        <w:t>ThirdParty</w:t>
-      </w:r>
-      <w:proofErr w:type="spellEnd"/>
-      <w:r>
-        <w:t>/</w:t>
-      </w:r>
-      <w:proofErr w:type="spellStart"/>
-      <w:r>
-        <w:t>TPL_PluginLibrary</w:t>
-      </w:r>
-      <w:proofErr w:type="spellEnd"/>
-      <w:r>
-        <w:t>/</w:t>
-      </w:r>
-      <w:proofErr w:type="spellStart"/>
-      <w:r>
-        <w:t>TestClass.h</w:t>
-      </w:r>
-      <w:proofErr w:type="spellEnd"/>
-      <w:r>
-        <w:t>"</w:t>
-      </w:r>
-      <w:r>
-        <w:t xml:space="preserve"> in </w:t>
-      </w:r>
-      <w:proofErr w:type="spellStart"/>
-      <w:r>
-        <w:t>UWrapper.h</w:t>
-      </w:r>
-      <w:proofErr w:type="spellEnd"/>
+        <w:t>"ThirdParty/TPL_PluginLibrary/TestClass.h"</w:t>
+      </w:r>
+      <w:r>
+        <w:t xml:space="preserve"> in UWrapper.h</w:t>
+      </w:r>
     </w:p>
     <w:p>
       <w:pPr>
@@ -714,31 +522,7 @@
         </w:numPr>
       </w:pPr>
       <w:r>
-        <w:t xml:space="preserve">Create a </w:t>
-      </w:r>
-      <w:proofErr w:type="spellStart"/>
-      <w:r>
-        <w:t>TestClass</w:t>
-      </w:r>
-      <w:proofErr w:type="spellEnd"/>
-      <w:r>
-        <w:t xml:space="preserve"> Obj variable in the </w:t>
-      </w:r>
-      <w:proofErr w:type="spellStart"/>
-      <w:r>
-        <w:t>UWrapper</w:t>
-      </w:r>
-      <w:proofErr w:type="spellEnd"/>
-      <w:r>
-        <w:t xml:space="preserve"> class header.  Use that class to call </w:t>
-      </w:r>
-      <w:proofErr w:type="spellStart"/>
-      <w:r>
-        <w:t>ThirdParty</w:t>
-      </w:r>
-      <w:proofErr w:type="spellEnd"/>
-      <w:r>
-        <w:t xml:space="preserve"> Static library </w:t>
+        <w:t xml:space="preserve">Create a TestClass Obj variable in the UWrapper class header.  Use that class to call ThirdParty Static library </w:t>
       </w:r>
       <w:r>
         <w:t>functions</w:t>
@@ -791,27 +575,17 @@
         <w:t>Plugins – Add - Third Party Library</w:t>
       </w:r>
       <w:r>
-        <w:t xml:space="preserve"> (</w:t>
-      </w:r>
-      <w:proofErr w:type="spellStart"/>
+        <w:t xml:space="preserve"> (DLL_Plugin)</w:t>
+      </w:r>
+    </w:p>
+    <w:bookmarkEnd w:id="0"/>
+    <w:p>
+      <w:r>
+        <w:t xml:space="preserve">Third Party Folder in Plugins-&gt; </w:t>
+      </w:r>
       <w:r>
         <w:t>DLL_Plugin</w:t>
       </w:r>
-      <w:proofErr w:type="spellEnd"/>
-      <w:r>
-        <w:t>)</w:t>
-      </w:r>
-    </w:p>
-    <w:bookmarkEnd w:id="0"/>
-    <w:p>
-      <w:r>
-        <w:t xml:space="preserve">Third Party Folder in Plugins-&gt; </w:t>
-      </w:r>
-      <w:proofErr w:type="spellStart"/>
-      <w:r>
-        <w:t>DLL_Plugin</w:t>
-      </w:r>
-      <w:proofErr w:type="spellEnd"/>
     </w:p>
     <w:p>
       <w:r>
@@ -824,21 +598,8 @@
         <w:t xml:space="preserve">Name </w:t>
       </w:r>
       <w:r>
-        <w:t xml:space="preserve">is </w:t>
-      </w:r>
-      <w:proofErr w:type="spellStart"/>
-      <w:r>
-        <w:t>build.cs</w:t>
-      </w:r>
-      <w:proofErr w:type="spellEnd"/>
-      <w:r>
-        <w:t xml:space="preserve"> file for </w:t>
-      </w:r>
-      <w:proofErr w:type="spellStart"/>
-      <w:r>
-        <w:t>DLL_Plugin</w:t>
-      </w:r>
-      <w:proofErr w:type="spellEnd"/>
+        <w:t>is build.cs file for DLL_Plugin</w:t>
+      </w:r>
     </w:p>
     <w:p>
       <w:r>
@@ -938,13 +699,8 @@
         </w:numPr>
       </w:pPr>
       <w:r>
-        <w:t xml:space="preserve">Dedicated is only host and doesn’t have a </w:t>
-      </w:r>
-      <w:proofErr w:type="spellStart"/>
-      <w:r>
-        <w:t>PlayerController</w:t>
-      </w:r>
-      <w:proofErr w:type="spellEnd"/>
+        <w:t>Dedicated is only host and doesn’t have a PlayerController</w:t>
+      </w:r>
     </w:p>
     <w:p>
       <w:pPr>
@@ -960,13 +716,15 @@
     </w:p>
     <w:p>
       <w:pPr>
-        <w:pStyle w:val="ListParagraph"/>
-        <w:numPr>
-          <w:ilvl w:val="0"/>
-          <w:numId w:val="4"/>
-        </w:numPr>
-      </w:pPr>
-    </w:p>
+        <w:ind w:left="360"/>
+      </w:pPr>
+    </w:p>
+    <w:p>
+      <w:r>
+        <w:t>Clock Symbol in BP is an ASync task</w:t>
+      </w:r>
+    </w:p>
+    <w:p/>
     <w:p>
       <w:pPr>
         <w:rPr>
@@ -1006,800 +764,252 @@
     </w:p>
     <w:p>
       <w:r>
+        <w:lastRenderedPageBreak/>
         <w:t>(play, eject, select, blueprint menu, convert selected actor to blueprint)</w:t>
       </w:r>
     </w:p>
     <w:p/>
     <w:p>
       <w:r>
+        <w:t xml:space="preserve">Create Game Mode BP based on </w:t>
+      </w:r>
+      <w:r>
+        <w:t>C++</w:t>
+      </w:r>
+      <w:r>
+        <w:t xml:space="preserve"> class</w:t>
+      </w:r>
+    </w:p>
+    <w:p>
+      <w:r>
+        <w:t>(set BP Game Mode to default, with pawn BP)</w:t>
+      </w:r>
+    </w:p>
+    <w:p/>
+    <w:p>
+      <w:r>
+        <w:t>Create C++ class Actor Component - grabber</w:t>
+      </w:r>
+    </w:p>
+    <w:p/>
+    <w:p>
+      <w:r>
+        <w:t>Add Component to BP_Pawn, custom class, add grabber</w:t>
+      </w:r>
+    </w:p>
+    <w:p/>
+    <w:p>
+      <w:r>
+        <w:t>// Pseudo code back in Grabber .cpp //</w:t>
+      </w:r>
+    </w:p>
+    <w:p>
+      <w:r>
+        <w:t>// In Tick - get player view point //</w:t>
+      </w:r>
+    </w:p>
+    <w:p>
+      <w:r>
+        <w:t xml:space="preserve">declare FVector, FRotator, </w:t>
+      </w:r>
+    </w:p>
+    <w:p>
+      <w:r>
+        <w:t>pass in these to PlayerController::GetPlayerViewPoint()</w:t>
+      </w:r>
+    </w:p>
+    <w:p>
+      <w:r>
+        <w:t>#define OUT right below #includes</w:t>
+      </w:r>
+    </w:p>
+    <w:p/>
+    <w:p>
+      <w:r>
+        <w:t xml:space="preserve">// DrawDebug - simulate Ray Cast // </w:t>
+      </w:r>
+    </w:p>
+    <w:p>
+      <w:r>
+        <w:t>Declare float Reach, FVector LTStart, LTDirection, LTEnd</w:t>
+      </w:r>
+    </w:p>
+    <w:p>
+      <w:r>
+        <w:t>LineTraceStart = PlayerViewLocation</w:t>
+      </w:r>
+    </w:p>
+    <w:p>
+      <w:r>
+        <w:t>LineTraceDirection = PlayviewRotation.vector();</w:t>
+      </w:r>
+    </w:p>
+    <w:p>
+      <w:r>
+        <w:t>LineTraceEnd = LTStart + (LTDirection * Reach);</w:t>
+      </w:r>
+    </w:p>
+    <w:p>
+      <w:r>
+        <w:t>DrawDebugLine(GetWorld(), LTStart, LTEnd, FColor::Red, false, 0.0f, 0, 10.0f)</w:t>
+      </w:r>
+    </w:p>
+    <w:p>
+      <w:r>
+        <w:t>// last 4 params - persist line bool, time persist f, depth priority int, thickness f</w:t>
+      </w:r>
+    </w:p>
+    <w:p/>
+    <w:p>
+      <w:r>
+        <w:t>* Set Simulate physics on objects you want to be grab, set collision to physics, and overlap true</w:t>
+      </w:r>
+    </w:p>
+    <w:p>
+      <w:r>
+        <w:t>// LineTracebychannel will work but will ignore physics body filter</w:t>
+      </w:r>
+    </w:p>
+    <w:p>
+      <w:r>
+        <w:t>// FCollisionObjectQueryParams - Object Types Query interested (Object Trace Channel)</w:t>
+      </w:r>
+    </w:p>
+    <w:p>
+      <w:r>
+        <w:t>// FCollisionQueryParams - TraceParams(FName(TEXT("")), false, GetOwner())</w:t>
+      </w:r>
+    </w:p>
+    <w:p>
+      <w:r>
+        <w:t>// TraceParams (traceTag not hitTag, collisiontype(complex or simple), actor ignore)</w:t>
+      </w:r>
+    </w:p>
+    <w:p>
+      <w:r>
+        <w:t>// Use 5th override for ObjectQueryParams and 2nd override for QueryParams</w:t>
+      </w:r>
+    </w:p>
+    <w:p>
+      <w:r>
+        <w:t xml:space="preserve">// FCOQP vs FCQP – FCOQP looks for object trace channel (object type based on collision preset) for which the trace will hit and return actor that belongs to that object type and </w:t>
+      </w:r>
+    </w:p>
+    <w:p>
+      <w:r>
+        <w:t>Query Params is a struct for holding parameters defining collision functions (simple vs complex)</w:t>
+      </w:r>
+    </w:p>
+    <w:p/>
+    <w:p>
+      <w:r>
+        <w:t>Declare FHitResult HitResult, FCollisionQueryParam TraceParams</w:t>
+      </w:r>
+    </w:p>
+    <w:p>
+      <w:r>
+        <w:t xml:space="preserve">GetWorld()-&gt;LineTraceSingbleByObjectType(OUT Hit Result, LTStart, LTEnd, </w:t>
+      </w:r>
+    </w:p>
+    <w:p>
+      <w:r>
+        <w:t>FCollisionObjectQueryParam(ECollisionChannel::ECC_PhysicsBody), QueryParams)</w:t>
+      </w:r>
+    </w:p>
+    <w:p>
+      <w:r>
+        <w:t>AActor* ActorHIt = Hit.GetActor();</w:t>
+      </w:r>
+    </w:p>
+    <w:p/>
+    <w:p>
+      <w:r>
+        <w:t>Create a function in grabber that takes this Trace out of Tick, and then calls it.</w:t>
+      </w:r>
+    </w:p>
+    <w:p>
+      <w:r>
+        <w:t>Physics Handle part of Grabber Class:</w:t>
+      </w:r>
+    </w:p>
+    <w:p/>
+    <w:p>
+      <w:r>
+        <w:t>Find Components by Class Grabber: &lt;Need Physics Handle&gt;</w:t>
+      </w:r>
+    </w:p>
+    <w:p>
+      <w:r>
+        <w:t>Add Component to pawn, Physics Handle</w:t>
+      </w:r>
+    </w:p>
+    <w:p>
+      <w:r>
+        <w:t xml:space="preserve">In grabber.h - </w:t>
+      </w:r>
+    </w:p>
+    <w:p>
+      <w:r>
         <w:lastRenderedPageBreak/>
-        <w:t xml:space="preserve">Create Game Mode BP based on </w:t>
-      </w:r>
-      <w:r>
-        <w:t>C++</w:t>
-      </w:r>
-      <w:r>
-        <w:t xml:space="preserve"> class</w:t>
-      </w:r>
-    </w:p>
-    <w:p>
-      <w:r>
-        <w:t>(set BP Game Mode to default, with pawn BP)</w:t>
+        <w:t>UPhysicsHandleComponent* PhysicsHandle = nullptr;</w:t>
+      </w:r>
+    </w:p>
+    <w:p>
+      <w:r>
+        <w:t>UInputComponent* InputComponent = nullptr;</w:t>
       </w:r>
     </w:p>
     <w:p/>
     <w:p>
       <w:r>
-        <w:t>Create C++ class Actor Component - grabber</w:t>
+        <w:t>// In BeginPlay look for attached physics handle</w:t>
+      </w:r>
+    </w:p>
+    <w:p>
+      <w:r>
+        <w:t>PhysicsHandle = GetOwner()-&gt;FindComponentByClass&lt;UPhysicsHandleComp&gt;();</w:t>
+      </w:r>
+    </w:p>
+    <w:p>
+      <w:r>
+        <w:t>InputComponent = GetOwner()-&gt;FindComponentByClass&lt;UInputComponent&gt;();</w:t>
+      </w:r>
+    </w:p>
+    <w:p>
+      <w:r>
+        <w:t>if (!PhysicsHandle) {return;}</w:t>
+      </w:r>
+    </w:p>
+    <w:p>
+      <w:r>
+        <w:t>if (!InputComponent){return;}</w:t>
       </w:r>
     </w:p>
     <w:p/>
     <w:p>
       <w:r>
-        <w:t xml:space="preserve">Add Component to </w:t>
-      </w:r>
-      <w:proofErr w:type="spellStart"/>
-      <w:r>
-        <w:t>BP_Pawn</w:t>
-      </w:r>
-      <w:proofErr w:type="spellEnd"/>
-      <w:r>
-        <w:t>, custom class, add grabber</w:t>
+        <w:t>// Go to Input Binding, Project Settings, Action Map "Grab" to right click</w:t>
+      </w:r>
+    </w:p>
+    <w:p>
+      <w:r>
+        <w:t>InputComponent-&gt;BindAction("Grab, IE_Pressed, this, &lt;point to function&gt;)</w:t>
+      </w:r>
+    </w:p>
+    <w:p>
+      <w:r>
+        <w:t>InputComponent-&gt;BindAction("Grab, IE_Released, this, &lt;point to function&gt;)</w:t>
       </w:r>
     </w:p>
     <w:p/>
     <w:p>
       <w:r>
-        <w:t>// Pseudo code back in Grabber .</w:t>
-      </w:r>
-      <w:proofErr w:type="spellStart"/>
-      <w:r>
-        <w:t>cpp</w:t>
-      </w:r>
-      <w:proofErr w:type="spellEnd"/>
-      <w:r>
-        <w:t xml:space="preserve"> //</w:t>
-      </w:r>
-    </w:p>
-    <w:p>
-      <w:r>
-        <w:t>// In Tick - get player view point //</w:t>
-      </w:r>
-    </w:p>
-    <w:p>
-      <w:r>
-        <w:t xml:space="preserve">declare </w:t>
-      </w:r>
-      <w:proofErr w:type="spellStart"/>
-      <w:r>
-        <w:t>FVector</w:t>
-      </w:r>
-      <w:proofErr w:type="spellEnd"/>
-      <w:r>
-        <w:t xml:space="preserve">, </w:t>
-      </w:r>
-      <w:proofErr w:type="spellStart"/>
-      <w:r>
-        <w:t>FRotator</w:t>
-      </w:r>
-      <w:proofErr w:type="spellEnd"/>
-      <w:r>
-        <w:t xml:space="preserve">, </w:t>
-      </w:r>
-    </w:p>
-    <w:p>
-      <w:r>
-        <w:t xml:space="preserve">pass in these to </w:t>
-      </w:r>
-      <w:proofErr w:type="spellStart"/>
-      <w:r>
-        <w:t>PlayerController</w:t>
-      </w:r>
-      <w:proofErr w:type="spellEnd"/>
-      <w:r>
-        <w:t>::</w:t>
-      </w:r>
-      <w:proofErr w:type="spellStart"/>
-      <w:r>
-        <w:t>GetPlayerViewPoint</w:t>
-      </w:r>
-      <w:proofErr w:type="spellEnd"/>
-      <w:r>
-        <w:t>()</w:t>
-      </w:r>
-    </w:p>
-    <w:p>
-      <w:r>
-        <w:t>#define OUT right below #includes</w:t>
-      </w:r>
-    </w:p>
-    <w:p/>
-    <w:p>
-      <w:r>
-        <w:t xml:space="preserve">// </w:t>
-      </w:r>
-      <w:proofErr w:type="spellStart"/>
-      <w:r>
-        <w:t>DrawDebug</w:t>
-      </w:r>
-      <w:proofErr w:type="spellEnd"/>
-      <w:r>
-        <w:t xml:space="preserve"> - simulate Ray Cast // </w:t>
-      </w:r>
-    </w:p>
-    <w:p>
-      <w:r>
-        <w:t xml:space="preserve">Declare float Reach, </w:t>
-      </w:r>
-      <w:proofErr w:type="spellStart"/>
-      <w:r>
-        <w:t>FVector</w:t>
-      </w:r>
-      <w:proofErr w:type="spellEnd"/>
-      <w:r>
-        <w:t xml:space="preserve"> </w:t>
-      </w:r>
-      <w:proofErr w:type="spellStart"/>
-      <w:r>
-        <w:t>LTStart</w:t>
-      </w:r>
-      <w:proofErr w:type="spellEnd"/>
-      <w:r>
-        <w:t xml:space="preserve">, </w:t>
-      </w:r>
-      <w:proofErr w:type="spellStart"/>
-      <w:r>
-        <w:t>LTDirection</w:t>
-      </w:r>
-      <w:proofErr w:type="spellEnd"/>
-      <w:r>
-        <w:t xml:space="preserve">, </w:t>
-      </w:r>
-      <w:proofErr w:type="spellStart"/>
-      <w:r>
-        <w:t>LTEnd</w:t>
-      </w:r>
-      <w:proofErr w:type="spellEnd"/>
-    </w:p>
-    <w:p>
-      <w:proofErr w:type="spellStart"/>
-      <w:r>
-        <w:t>LineTraceStart</w:t>
-      </w:r>
-      <w:proofErr w:type="spellEnd"/>
-      <w:r>
-        <w:t xml:space="preserve"> = </w:t>
-      </w:r>
-      <w:proofErr w:type="spellStart"/>
-      <w:r>
-        <w:t>PlayerViewLocation</w:t>
-      </w:r>
-      <w:proofErr w:type="spellEnd"/>
-    </w:p>
-    <w:p>
-      <w:proofErr w:type="spellStart"/>
-      <w:r>
-        <w:t>LineTraceDirection</w:t>
-      </w:r>
-      <w:proofErr w:type="spellEnd"/>
-      <w:r>
-        <w:t xml:space="preserve"> = </w:t>
-      </w:r>
-      <w:proofErr w:type="spellStart"/>
-      <w:r>
-        <w:t>PlayviewRotation.vector</w:t>
-      </w:r>
-      <w:proofErr w:type="spellEnd"/>
-      <w:r>
-        <w:t>();</w:t>
-      </w:r>
-    </w:p>
-    <w:p>
-      <w:proofErr w:type="spellStart"/>
-      <w:r>
-        <w:t>LineTraceEnd</w:t>
-      </w:r>
-      <w:proofErr w:type="spellEnd"/>
-      <w:r>
-        <w:t xml:space="preserve"> = </w:t>
-      </w:r>
-      <w:proofErr w:type="spellStart"/>
-      <w:r>
-        <w:t>LTStart</w:t>
-      </w:r>
-      <w:proofErr w:type="spellEnd"/>
-      <w:r>
-        <w:t xml:space="preserve"> + (</w:t>
-      </w:r>
-      <w:proofErr w:type="spellStart"/>
-      <w:r>
-        <w:t>LTDirection</w:t>
-      </w:r>
-      <w:proofErr w:type="spellEnd"/>
-      <w:r>
-        <w:t xml:space="preserve"> * Reach);</w:t>
-      </w:r>
-    </w:p>
-    <w:p>
-      <w:proofErr w:type="spellStart"/>
-      <w:r>
-        <w:t>DrawDebugLine</w:t>
-      </w:r>
-      <w:proofErr w:type="spellEnd"/>
-      <w:r>
-        <w:t>(</w:t>
-      </w:r>
-      <w:proofErr w:type="spellStart"/>
-      <w:r>
-        <w:t>GetWorld</w:t>
-      </w:r>
-      <w:proofErr w:type="spellEnd"/>
-      <w:r>
-        <w:t xml:space="preserve">(), </w:t>
-      </w:r>
-      <w:proofErr w:type="spellStart"/>
-      <w:r>
-        <w:t>LTStart</w:t>
-      </w:r>
-      <w:proofErr w:type="spellEnd"/>
-      <w:r>
-        <w:t xml:space="preserve">, </w:t>
-      </w:r>
-      <w:proofErr w:type="spellStart"/>
-      <w:r>
-        <w:t>LTEnd</w:t>
-      </w:r>
-      <w:proofErr w:type="spellEnd"/>
-      <w:r>
-        <w:t xml:space="preserve">, </w:t>
-      </w:r>
-      <w:proofErr w:type="spellStart"/>
-      <w:r>
-        <w:t>FColor</w:t>
-      </w:r>
-      <w:proofErr w:type="spellEnd"/>
-      <w:r>
-        <w:t>::Red, false, 0.0f, 0, 10.0f)</w:t>
-      </w:r>
-    </w:p>
-    <w:p>
-      <w:r>
-        <w:t>// last 4 params - persist line bool, time persist f, depth priority int, thickness f</w:t>
-      </w:r>
-    </w:p>
-    <w:p/>
-    <w:p>
-      <w:r>
-        <w:t>* Set Simulate physics on objects you want to be grab, set collision to physics, and overlap true</w:t>
-      </w:r>
-    </w:p>
-    <w:p>
-      <w:r>
-        <w:t xml:space="preserve">// </w:t>
-      </w:r>
-      <w:proofErr w:type="spellStart"/>
-      <w:r>
-        <w:t>LineTracebychannel</w:t>
-      </w:r>
-      <w:proofErr w:type="spellEnd"/>
-      <w:r>
-        <w:t xml:space="preserve"> will work but will ignore physics body filter</w:t>
-      </w:r>
-    </w:p>
-    <w:p>
-      <w:r>
-        <w:t xml:space="preserve">// </w:t>
-      </w:r>
-      <w:proofErr w:type="spellStart"/>
-      <w:r>
-        <w:t>FCollisionObjectQueryParams</w:t>
-      </w:r>
-      <w:proofErr w:type="spellEnd"/>
-      <w:r>
-        <w:t xml:space="preserve"> - Object Types Query interested (Object Trace Channel)</w:t>
-      </w:r>
-    </w:p>
-    <w:p>
-      <w:r>
-        <w:t xml:space="preserve">// </w:t>
-      </w:r>
-      <w:proofErr w:type="spellStart"/>
-      <w:r>
-        <w:t>FCollisionQueryParams</w:t>
-      </w:r>
-      <w:proofErr w:type="spellEnd"/>
-      <w:r>
-        <w:t xml:space="preserve"> - </w:t>
-      </w:r>
-      <w:proofErr w:type="spellStart"/>
-      <w:r>
-        <w:t>TraceParams</w:t>
-      </w:r>
-      <w:proofErr w:type="spellEnd"/>
-      <w:r>
-        <w:t xml:space="preserve">(FName(TEXT("")), false, </w:t>
-      </w:r>
-      <w:proofErr w:type="spellStart"/>
-      <w:r>
-        <w:t>GetOwner</w:t>
-      </w:r>
-      <w:proofErr w:type="spellEnd"/>
-      <w:r>
-        <w:t>())</w:t>
-      </w:r>
-    </w:p>
-    <w:p>
-      <w:r>
-        <w:t xml:space="preserve">// </w:t>
-      </w:r>
-      <w:proofErr w:type="spellStart"/>
-      <w:r>
-        <w:t>TraceParams</w:t>
-      </w:r>
-      <w:proofErr w:type="spellEnd"/>
-      <w:r>
-        <w:t xml:space="preserve"> (</w:t>
-      </w:r>
-      <w:proofErr w:type="spellStart"/>
-      <w:r>
-        <w:t>traceTag</w:t>
-      </w:r>
-      <w:proofErr w:type="spellEnd"/>
-      <w:r>
-        <w:t xml:space="preserve"> not </w:t>
-      </w:r>
-      <w:proofErr w:type="spellStart"/>
-      <w:r>
-        <w:t>hitTag</w:t>
-      </w:r>
-      <w:proofErr w:type="spellEnd"/>
-      <w:r>
-        <w:t xml:space="preserve">, </w:t>
-      </w:r>
-      <w:proofErr w:type="spellStart"/>
-      <w:r>
-        <w:t>collisiontype</w:t>
-      </w:r>
-      <w:proofErr w:type="spellEnd"/>
-      <w:r>
-        <w:t>(complex or simple), actor ignore)</w:t>
-      </w:r>
-    </w:p>
-    <w:p>
-      <w:r>
-        <w:t xml:space="preserve">// Use 5th override for </w:t>
-      </w:r>
-      <w:proofErr w:type="spellStart"/>
-      <w:r>
-        <w:t>ObjectQueryParams</w:t>
-      </w:r>
-      <w:proofErr w:type="spellEnd"/>
-      <w:r>
-        <w:t xml:space="preserve"> and 2nd override for </w:t>
-      </w:r>
-      <w:proofErr w:type="spellStart"/>
-      <w:r>
-        <w:t>QueryParams</w:t>
-      </w:r>
-      <w:proofErr w:type="spellEnd"/>
-    </w:p>
-    <w:p>
-      <w:r>
-        <w:t xml:space="preserve">// FCOQP vs FCQP – FCOQP looks for object trace channel (object type based on collision preset) for which the trace will hit and return actor that belongs to that object type and </w:t>
-      </w:r>
-    </w:p>
-    <w:p>
-      <w:r>
-        <w:t>Query Params is a struct for holding parameters defining collision functions (simple vs complex)</w:t>
-      </w:r>
-    </w:p>
-    <w:p/>
-    <w:p>
-      <w:r>
-        <w:t xml:space="preserve">Declare </w:t>
-      </w:r>
-      <w:proofErr w:type="spellStart"/>
-      <w:r>
-        <w:t>FHitResult</w:t>
-      </w:r>
-      <w:proofErr w:type="spellEnd"/>
-      <w:r>
-        <w:t xml:space="preserve"> </w:t>
-      </w:r>
-      <w:proofErr w:type="spellStart"/>
-      <w:r>
-        <w:t>HitResult</w:t>
-      </w:r>
-      <w:proofErr w:type="spellEnd"/>
-      <w:r>
-        <w:t xml:space="preserve">, </w:t>
-      </w:r>
-      <w:proofErr w:type="spellStart"/>
-      <w:r>
-        <w:t>FCollisionQueryParam</w:t>
-      </w:r>
-      <w:proofErr w:type="spellEnd"/>
-      <w:r>
-        <w:t xml:space="preserve"> </w:t>
-      </w:r>
-      <w:proofErr w:type="spellStart"/>
-      <w:r>
-        <w:t>TraceParams</w:t>
-      </w:r>
-      <w:proofErr w:type="spellEnd"/>
-    </w:p>
-    <w:p>
-      <w:proofErr w:type="spellStart"/>
-      <w:r>
-        <w:t>GetWorld</w:t>
-      </w:r>
-      <w:proofErr w:type="spellEnd"/>
-      <w:r>
-        <w:t>()-&gt;</w:t>
-      </w:r>
-      <w:proofErr w:type="spellStart"/>
-      <w:r>
-        <w:t>LineTraceSingbleByObjectType</w:t>
-      </w:r>
-      <w:proofErr w:type="spellEnd"/>
-      <w:r>
-        <w:t xml:space="preserve">(OUT Hit Result, </w:t>
-      </w:r>
-      <w:proofErr w:type="spellStart"/>
-      <w:r>
-        <w:t>LTStart</w:t>
-      </w:r>
-      <w:proofErr w:type="spellEnd"/>
-      <w:r>
-        <w:t xml:space="preserve">, </w:t>
-      </w:r>
-      <w:proofErr w:type="spellStart"/>
-      <w:r>
-        <w:t>LTEnd</w:t>
-      </w:r>
-      <w:proofErr w:type="spellEnd"/>
-      <w:r>
-        <w:t xml:space="preserve">, </w:t>
-      </w:r>
-    </w:p>
-    <w:p>
-      <w:proofErr w:type="spellStart"/>
-      <w:r>
-        <w:t>FCollisionObjectQueryParam</w:t>
-      </w:r>
-      <w:proofErr w:type="spellEnd"/>
-      <w:r>
-        <w:t>(</w:t>
-      </w:r>
-      <w:proofErr w:type="spellStart"/>
-      <w:r>
-        <w:t>ECollisionChannel</w:t>
-      </w:r>
-      <w:proofErr w:type="spellEnd"/>
-      <w:r>
-        <w:t>::</w:t>
-      </w:r>
-      <w:proofErr w:type="spellStart"/>
-      <w:r>
-        <w:t>ECC_PhysicsBody</w:t>
-      </w:r>
-      <w:proofErr w:type="spellEnd"/>
-      <w:r>
-        <w:t xml:space="preserve">), </w:t>
-      </w:r>
-      <w:proofErr w:type="spellStart"/>
-      <w:r>
-        <w:t>QueryParams</w:t>
-      </w:r>
-      <w:proofErr w:type="spellEnd"/>
-      <w:r>
-        <w:t>)</w:t>
-      </w:r>
-    </w:p>
-    <w:p>
-      <w:proofErr w:type="spellStart"/>
-      <w:r>
-        <w:t>AActor</w:t>
-      </w:r>
-      <w:proofErr w:type="spellEnd"/>
-      <w:r>
-        <w:t xml:space="preserve">* </w:t>
-      </w:r>
-      <w:proofErr w:type="spellStart"/>
-      <w:r>
-        <w:t>ActorHIt</w:t>
-      </w:r>
-      <w:proofErr w:type="spellEnd"/>
-      <w:r>
-        <w:t xml:space="preserve"> = </w:t>
-      </w:r>
-      <w:proofErr w:type="spellStart"/>
-      <w:r>
-        <w:t>Hit.GetActor</w:t>
-      </w:r>
-      <w:proofErr w:type="spellEnd"/>
-      <w:r>
-        <w:t>();</w:t>
-      </w:r>
-    </w:p>
-    <w:p/>
-    <w:p>
-      <w:r>
-        <w:t>Create a function in grabber that takes this Trace out of Tick, and then calls it.</w:t>
-      </w:r>
-    </w:p>
-    <w:p>
-      <w:r>
-        <w:t>Physics Handle part of Grabber Class:</w:t>
-      </w:r>
-    </w:p>
-    <w:p/>
-    <w:p>
-      <w:r>
-        <w:t>Find Components by Class Grabber: &lt;Need Physics Handle&gt;</w:t>
-      </w:r>
-    </w:p>
-    <w:p>
-      <w:r>
-        <w:t>Add Component to pawn, Physics Handle</w:t>
-      </w:r>
-    </w:p>
-    <w:p>
-      <w:r>
-        <w:t xml:space="preserve">In </w:t>
-      </w:r>
-      <w:proofErr w:type="spellStart"/>
-      <w:r>
-        <w:t>grabber.h</w:t>
-      </w:r>
-      <w:proofErr w:type="spellEnd"/>
-      <w:r>
-        <w:t xml:space="preserve"> - </w:t>
-      </w:r>
-    </w:p>
-    <w:p>
-      <w:proofErr w:type="spellStart"/>
-      <w:r>
-        <w:t>UPhysicsHandleComponent</w:t>
-      </w:r>
-      <w:proofErr w:type="spellEnd"/>
-      <w:r>
-        <w:t xml:space="preserve">* </w:t>
-      </w:r>
-      <w:proofErr w:type="spellStart"/>
-      <w:r>
-        <w:t>PhysicsHandle</w:t>
-      </w:r>
-      <w:proofErr w:type="spellEnd"/>
-      <w:r>
-        <w:t xml:space="preserve"> = </w:t>
-      </w:r>
-      <w:proofErr w:type="spellStart"/>
-      <w:r>
-        <w:t>nullptr</w:t>
-      </w:r>
-      <w:proofErr w:type="spellEnd"/>
-      <w:r>
-        <w:t>;</w:t>
-      </w:r>
-    </w:p>
-    <w:p>
-      <w:proofErr w:type="spellStart"/>
-      <w:r>
-        <w:t>UInputComponent</w:t>
-      </w:r>
-      <w:proofErr w:type="spellEnd"/>
-      <w:r>
-        <w:t xml:space="preserve">* </w:t>
-      </w:r>
-      <w:proofErr w:type="spellStart"/>
-      <w:r>
-        <w:t>InputComponent</w:t>
-      </w:r>
-      <w:proofErr w:type="spellEnd"/>
-      <w:r>
-        <w:t xml:space="preserve"> = </w:t>
-      </w:r>
-      <w:proofErr w:type="spellStart"/>
-      <w:r>
-        <w:t>nullptr</w:t>
-      </w:r>
-      <w:proofErr w:type="spellEnd"/>
-      <w:r>
-        <w:t>;</w:t>
-      </w:r>
-    </w:p>
-    <w:p/>
-    <w:p>
-      <w:r>
-        <w:t xml:space="preserve">// In </w:t>
-      </w:r>
-      <w:proofErr w:type="spellStart"/>
-      <w:r>
-        <w:t>BeginPlay</w:t>
-      </w:r>
-      <w:proofErr w:type="spellEnd"/>
-      <w:r>
-        <w:t xml:space="preserve"> look for attached physics handle</w:t>
-      </w:r>
-    </w:p>
-    <w:p>
-      <w:proofErr w:type="spellStart"/>
-      <w:r>
-        <w:t>PhysicsHandle</w:t>
-      </w:r>
-      <w:proofErr w:type="spellEnd"/>
-      <w:r>
-        <w:t xml:space="preserve"> = </w:t>
-      </w:r>
-      <w:proofErr w:type="spellStart"/>
-      <w:r>
-        <w:t>GetOwner</w:t>
-      </w:r>
-      <w:proofErr w:type="spellEnd"/>
-      <w:r>
-        <w:t>()-&gt;</w:t>
-      </w:r>
-      <w:proofErr w:type="spellStart"/>
-      <w:r>
-        <w:t>FindComponentByClass</w:t>
-      </w:r>
-      <w:proofErr w:type="spellEnd"/>
-      <w:r>
-        <w:t>&lt;</w:t>
-      </w:r>
-      <w:proofErr w:type="spellStart"/>
-      <w:r>
-        <w:t>UPhysicsHandleComp</w:t>
-      </w:r>
-      <w:proofErr w:type="spellEnd"/>
-      <w:r>
-        <w:t>&gt;();</w:t>
-      </w:r>
-    </w:p>
-    <w:p>
-      <w:proofErr w:type="spellStart"/>
-      <w:r>
-        <w:t>InputComponent</w:t>
-      </w:r>
-      <w:proofErr w:type="spellEnd"/>
-      <w:r>
-        <w:t xml:space="preserve"> = </w:t>
-      </w:r>
-      <w:proofErr w:type="spellStart"/>
-      <w:r>
-        <w:t>GetOwner</w:t>
-      </w:r>
-      <w:proofErr w:type="spellEnd"/>
-      <w:r>
-        <w:t>()-&gt;</w:t>
-      </w:r>
-      <w:proofErr w:type="spellStart"/>
-      <w:r>
-        <w:t>FindComponentByClass</w:t>
-      </w:r>
-      <w:proofErr w:type="spellEnd"/>
-      <w:r>
-        <w:t>&lt;</w:t>
-      </w:r>
-      <w:proofErr w:type="spellStart"/>
-      <w:r>
-        <w:t>UInputComponent</w:t>
-      </w:r>
-      <w:proofErr w:type="spellEnd"/>
-      <w:r>
-        <w:t>&gt;();</w:t>
-      </w:r>
-    </w:p>
-    <w:p>
-      <w:r>
-        <w:t>if (!</w:t>
-      </w:r>
-      <w:proofErr w:type="spellStart"/>
-      <w:r>
-        <w:t>PhysicsHandle</w:t>
-      </w:r>
-      <w:proofErr w:type="spellEnd"/>
-      <w:r>
-        <w:t>) {return;}</w:t>
-      </w:r>
-    </w:p>
-    <w:p>
-      <w:r>
-        <w:t>if (!</w:t>
-      </w:r>
-      <w:proofErr w:type="spellStart"/>
-      <w:r>
-        <w:t>InputComponent</w:t>
-      </w:r>
-      <w:proofErr w:type="spellEnd"/>
-      <w:r>
-        <w:t>){return;}</w:t>
-      </w:r>
-    </w:p>
-    <w:p/>
-    <w:p>
-      <w:r>
-        <w:t>// Go to Input Binding, Project Settings, Action Map "Grab" to right click</w:t>
-      </w:r>
-    </w:p>
-    <w:p>
-      <w:proofErr w:type="spellStart"/>
-      <w:r>
-        <w:t>InputComponent</w:t>
-      </w:r>
-      <w:proofErr w:type="spellEnd"/>
-      <w:r>
-        <w:t>-&gt;</w:t>
-      </w:r>
-      <w:proofErr w:type="spellStart"/>
-      <w:r>
-        <w:t>BindAction</w:t>
-      </w:r>
-      <w:proofErr w:type="spellEnd"/>
-      <w:r>
-        <w:t xml:space="preserve">("Grab, </w:t>
-      </w:r>
-      <w:proofErr w:type="spellStart"/>
-      <w:r>
-        <w:t>IE_Pressed</w:t>
-      </w:r>
-      <w:proofErr w:type="spellEnd"/>
-      <w:r>
-        <w:t>, this, &lt;point to function&gt;)</w:t>
-      </w:r>
-    </w:p>
-    <w:p>
-      <w:proofErr w:type="spellStart"/>
-      <w:r>
-        <w:t>InputComponent</w:t>
-      </w:r>
-      <w:proofErr w:type="spellEnd"/>
-      <w:r>
-        <w:t>-&gt;</w:t>
-      </w:r>
-      <w:proofErr w:type="spellStart"/>
-      <w:r>
-        <w:t>BindAction</w:t>
-      </w:r>
-      <w:proofErr w:type="spellEnd"/>
-      <w:r>
-        <w:t xml:space="preserve">("Grab, </w:t>
-      </w:r>
-      <w:proofErr w:type="spellStart"/>
-      <w:r>
-        <w:t>IE_Released</w:t>
-      </w:r>
-      <w:proofErr w:type="spellEnd"/>
-      <w:r>
-        <w:t>, this, &lt;point to function&gt;)</w:t>
-      </w:r>
-    </w:p>
-    <w:p/>
-    <w:p>
-      <w:r>
         <w:t>// Create Grab and Release functions - void Grab(); void Release(); //</w:t>
       </w:r>
     </w:p>
     <w:p>
       <w:r>
-        <w:t>// Release () {</w:t>
-      </w:r>
-      <w:proofErr w:type="spellStart"/>
-      <w:r>
-        <w:t>PhysicsHandle</w:t>
-      </w:r>
-      <w:proofErr w:type="spellEnd"/>
-      <w:r>
-        <w:t>-&gt;</w:t>
-      </w:r>
-      <w:proofErr w:type="spellStart"/>
-      <w:r>
-        <w:t>ReleaseComponent</w:t>
-      </w:r>
-      <w:proofErr w:type="spellEnd"/>
-      <w:r>
-        <w:t>();}</w:t>
+        <w:t>// Release () {PhysicsHandle-&gt;ReleaseComponent();}</w:t>
       </w:r>
     </w:p>
     <w:p/>
@@ -1885,15 +1095,7 @@
         </w:rPr>
       </w:pPr>
       <w:r>
-        <w:t>A function will at some point produce a return value that will be useful outside of its current class (</w:t>
-      </w:r>
-      <w:proofErr w:type="spellStart"/>
-      <w:r>
-        <w:t>eg.</w:t>
-      </w:r>
-      <w:proofErr w:type="spellEnd"/>
-      <w:r>
-        <w:t xml:space="preserve"> Like a set health function on a player character, because other classes will want to manipulate the health value of a player).</w:t>
+        <w:t>A function will at some point produce a return value that will be useful outside of its current class (eg. Like a set health function on a player character, because other classes will want to manipulate the health value of a player).</w:t>
       </w:r>
     </w:p>
     <w:p>
@@ -2030,6 +1232,7 @@
         </w:rPr>
       </w:pPr>
       <w:r>
+        <w:lastRenderedPageBreak/>
         <w:t>Sender gets a reference to the receiver (usually on overlaps, ray casts, or get all actors of class).</w:t>
       </w:r>
     </w:p>
@@ -2044,233 +1247,232 @@
         </w:rPr>
       </w:pPr>
       <w:r>
+        <w:t xml:space="preserve">Once you get the receiver’s reference, cast to that reference’s class blueprint (via the cast node) to get access to that receiving blueprint’s functions and values. (drag off ref., type cast to &lt;BP&gt;). </w:t>
+      </w:r>
+    </w:p>
+    <w:p>
+      <w:pPr>
+        <w:rPr>
+          <w:b/>
+        </w:rPr>
+      </w:pPr>
+      <w:r>
+        <w:rPr>
+          <w:b/>
+        </w:rPr>
+        <w:t>Blueprint Interfaces</w:t>
+      </w:r>
+    </w:p>
+    <w:p>
+      <w:pPr>
+        <w:numPr>
+          <w:ilvl w:val="0"/>
+          <w:numId w:val="3"/>
+        </w:numPr>
+      </w:pPr>
+      <w:r>
+        <w:t>Sender needs a reference of the receiver to send the message (the reference drives who it is you are communicating to).</w:t>
+      </w:r>
+    </w:p>
+    <w:p>
+      <w:pPr>
+        <w:numPr>
+          <w:ilvl w:val="0"/>
+          <w:numId w:val="3"/>
+        </w:numPr>
+      </w:pPr>
+      <w:r>
+        <w:t>Interface sends out messages (through any asset, once Interface is created) to listening objects</w:t>
+      </w:r>
+    </w:p>
+    <w:p>
+      <w:pPr>
+        <w:numPr>
+          <w:ilvl w:val="0"/>
+          <w:numId w:val="3"/>
+        </w:numPr>
+      </w:pPr>
+      <w:r>
+        <w:rPr>
+          <w:i/>
+        </w:rPr>
+        <w:t>When to create a BP Interface</w:t>
+      </w:r>
+      <w:r>
+        <w:t>: The object sender doesn’t care what happens to the message once the receiver retrieves the signal (if the receiver implements the interface, then great, but if it doesn’t, it doesn’t matter because the sender’s job is over at that point).</w:t>
+      </w:r>
+    </w:p>
+    <w:p>
+      <w:pPr>
+        <w:numPr>
+          <w:ilvl w:val="0"/>
+          <w:numId w:val="3"/>
+        </w:numPr>
+      </w:pPr>
+      <w:r>
+        <w:rPr>
+          <w:i/>
+        </w:rPr>
+        <w:t>How to create a BP Interface</w:t>
+      </w:r>
+      <w:r>
+        <w:t>: Content Browser, right click, Blueprints submenu, BP Interface</w:t>
+      </w:r>
+    </w:p>
+    <w:p>
+      <w:pPr>
+        <w:numPr>
+          <w:ilvl w:val="0"/>
+          <w:numId w:val="3"/>
+        </w:numPr>
+      </w:pPr>
+      <w:r>
+        <w:rPr>
+          <w:i/>
+        </w:rPr>
+        <w:t>How to implement an interface on receiving class</w:t>
+      </w:r>
+      <w:r>
+        <w:t>: Receiving class of message needs to implements the interface in the Class Settings, add interface (Be sure to compile immediately after adding the interface to get access to it in receiving BP).</w:t>
+      </w:r>
+    </w:p>
+    <w:p>
+      <w:pPr>
+        <w:numPr>
+          <w:ilvl w:val="0"/>
+          <w:numId w:val="3"/>
+        </w:numPr>
+      </w:pPr>
+      <w:r>
+        <w:rPr>
+          <w:i/>
+        </w:rPr>
+        <w:t>How to use BP Interface on receiving class</w:t>
+      </w:r>
+      <w:r>
+        <w:t xml:space="preserve">: Once you have implemented the interface in class settings, you can just create an event by using the same name of the function defined inside of the BP Interface.    </w:t>
+      </w:r>
+    </w:p>
+    <w:p>
+      <w:r>
+        <w:rPr>
+          <w:b/>
+        </w:rPr>
+        <w:t>Event Dispatchers</w:t>
+      </w:r>
+    </w:p>
+    <w:p>
+      <w:pPr>
+        <w:numPr>
+          <w:ilvl w:val="0"/>
+          <w:numId w:val="2"/>
+        </w:numPr>
+      </w:pPr>
+      <w:r>
+        <w:t>(Listener) – think Twitter</w:t>
+      </w:r>
+    </w:p>
+    <w:p>
+      <w:pPr>
+        <w:numPr>
+          <w:ilvl w:val="0"/>
+          <w:numId w:val="2"/>
+        </w:numPr>
+      </w:pPr>
+      <w:r>
+        <w:t>Communication between one sending BP/class to many receiving BPs/classes (typically many receivers, but none are required).</w:t>
+      </w:r>
+    </w:p>
+    <w:p>
+      <w:pPr>
+        <w:numPr>
+          <w:ilvl w:val="0"/>
+          <w:numId w:val="2"/>
+        </w:numPr>
+      </w:pPr>
+      <w:r>
+        <w:t>Dispatcher allows you to hook up the logic from the receiver, "listen for this event from that sender”.</w:t>
+      </w:r>
+    </w:p>
+    <w:p>
+      <w:pPr>
+        <w:numPr>
+          <w:ilvl w:val="0"/>
+          <w:numId w:val="2"/>
+        </w:numPr>
+      </w:pPr>
+      <w:r>
+        <w:t>Unlike a BP Interface, the sender doesn’t bother with a reference of the receiver; it’s just going to make a call to whomever is listening</w:t>
+      </w:r>
+    </w:p>
+    <w:p>
+      <w:pPr>
+        <w:numPr>
+          <w:ilvl w:val="0"/>
+          <w:numId w:val="2"/>
+        </w:numPr>
+      </w:pPr>
+      <w:r>
+        <w:t>On the other hand, the receiver needs a reference from the sender.</w:t>
+      </w:r>
+    </w:p>
+    <w:p>
+      <w:pPr>
+        <w:numPr>
+          <w:ilvl w:val="0"/>
+          <w:numId w:val="2"/>
+        </w:numPr>
+      </w:pPr>
+      <w:r>
+        <w:t>Once the receiving BP receives that reference (via a cast, or whatever), it assigns or binds a custom event, which then performs some logic.</w:t>
+      </w:r>
+    </w:p>
+    <w:p>
+      <w:pPr>
+        <w:numPr>
+          <w:ilvl w:val="0"/>
+          <w:numId w:val="2"/>
+        </w:numPr>
+      </w:pPr>
+      <w:r>
+        <w:t>Even though the receiver is doing the bulk of the work, the sender is the one making the call, so the sending BP/class is the place where you create the Event Dispatcher (directly below variables section of the blueprint panel inside of a blueprint).</w:t>
+      </w:r>
+    </w:p>
+    <w:p>
+      <w:pPr>
+        <w:numPr>
+          <w:ilvl w:val="0"/>
+          <w:numId w:val="2"/>
+        </w:numPr>
+      </w:pPr>
+      <w:r>
+        <w:t>One source - all object executes</w:t>
+      </w:r>
+    </w:p>
+    <w:p>
+      <w:pPr>
+        <w:numPr>
+          <w:ilvl w:val="0"/>
+          <w:numId w:val="2"/>
+        </w:numPr>
+      </w:pPr>
+      <w:r>
+        <w:t>The source does not need to know all targets, only targets need to know, which means you can dynamically spawn and destroy targets and retain control over them.</w:t>
+      </w:r>
+    </w:p>
+    <w:p>
+      <w:pPr>
+        <w:numPr>
+          <w:ilvl w:val="0"/>
+          <w:numId w:val="2"/>
+        </w:numPr>
+      </w:pPr>
+      <w:r>
+        <w:t xml:space="preserve">A common example would be to create an Event Dispatcher on your player character blueprint for an interaction key press.  Create a key press event (like ‘E’), and all you need to do is drag your dispatcher onto the graph, drop it, and set it as a ‘call’.  Then, for each other BP/class that you want to use a single key press (like ‘E’) to perform some </w:t>
+      </w:r>
+      <w:r>
         <w:lastRenderedPageBreak/>
-        <w:t xml:space="preserve">Once you get the receiver’s reference, cast to that reference’s class blueprint (via the cast node) to get access to that receiving blueprint’s functions and values. (drag off ref., type cast to &lt;BP&gt;). </w:t>
-      </w:r>
-    </w:p>
-    <w:p>
-      <w:pPr>
-        <w:rPr>
-          <w:b/>
-        </w:rPr>
-      </w:pPr>
-      <w:r>
-        <w:rPr>
-          <w:b/>
-        </w:rPr>
-        <w:t>Blueprint Interfaces</w:t>
-      </w:r>
-    </w:p>
-    <w:p>
-      <w:pPr>
-        <w:numPr>
-          <w:ilvl w:val="0"/>
-          <w:numId w:val="3"/>
-        </w:numPr>
-      </w:pPr>
-      <w:r>
-        <w:t>Sender needs a reference of the receiver to send the message (the reference drives who it is you are communicating to).</w:t>
-      </w:r>
-    </w:p>
-    <w:p>
-      <w:pPr>
-        <w:numPr>
-          <w:ilvl w:val="0"/>
-          <w:numId w:val="3"/>
-        </w:numPr>
-      </w:pPr>
-      <w:r>
-        <w:t>Interface sends out messages (through any asset, once Interface is created) to listening objects</w:t>
-      </w:r>
-    </w:p>
-    <w:p>
-      <w:pPr>
-        <w:numPr>
-          <w:ilvl w:val="0"/>
-          <w:numId w:val="3"/>
-        </w:numPr>
-      </w:pPr>
-      <w:r>
-        <w:rPr>
-          <w:i/>
-        </w:rPr>
-        <w:t>When to create a BP Interface</w:t>
-      </w:r>
-      <w:r>
-        <w:t>: The object sender doesn’t care what happens to the message once the receiver retrieves the signal (if the receiver implements the interface, then great, but if it doesn’t, it doesn’t matter because the sender’s job is over at that point).</w:t>
-      </w:r>
-    </w:p>
-    <w:p>
-      <w:pPr>
-        <w:numPr>
-          <w:ilvl w:val="0"/>
-          <w:numId w:val="3"/>
-        </w:numPr>
-      </w:pPr>
-      <w:r>
-        <w:rPr>
-          <w:i/>
-        </w:rPr>
-        <w:t>How to create a BP Interface</w:t>
-      </w:r>
-      <w:r>
-        <w:t>: Content Browser, right click, Blueprints submenu, BP Interface</w:t>
-      </w:r>
-    </w:p>
-    <w:p>
-      <w:pPr>
-        <w:numPr>
-          <w:ilvl w:val="0"/>
-          <w:numId w:val="3"/>
-        </w:numPr>
-      </w:pPr>
-      <w:r>
-        <w:rPr>
-          <w:i/>
-        </w:rPr>
-        <w:t>How to implement an interface on receiving class</w:t>
-      </w:r>
-      <w:r>
-        <w:t>: Receiving class of message needs to implements the interface in the Class Settings, add interface (Be sure to compile immediately after adding the interface to get access to it in receiving BP).</w:t>
-      </w:r>
-    </w:p>
-    <w:p>
-      <w:pPr>
-        <w:numPr>
-          <w:ilvl w:val="0"/>
-          <w:numId w:val="3"/>
-        </w:numPr>
-      </w:pPr>
-      <w:r>
-        <w:rPr>
-          <w:i/>
-        </w:rPr>
-        <w:t>How to use BP Interface on receiving class</w:t>
-      </w:r>
-      <w:r>
-        <w:t xml:space="preserve">: Once you have implemented the interface in class settings, you can just create an event by using the same name of the function defined inside of the BP Interface.    </w:t>
-      </w:r>
-    </w:p>
-    <w:p>
-      <w:r>
-        <w:rPr>
-          <w:b/>
-        </w:rPr>
-        <w:t>Event Dispatchers</w:t>
-      </w:r>
-    </w:p>
-    <w:p>
-      <w:pPr>
-        <w:numPr>
-          <w:ilvl w:val="0"/>
-          <w:numId w:val="2"/>
-        </w:numPr>
-      </w:pPr>
-      <w:r>
-        <w:t>(Listener) – think Twitter</w:t>
-      </w:r>
-    </w:p>
-    <w:p>
-      <w:pPr>
-        <w:numPr>
-          <w:ilvl w:val="0"/>
-          <w:numId w:val="2"/>
-        </w:numPr>
-      </w:pPr>
-      <w:r>
-        <w:t>Communication between one sending BP/class to many receiving BPs/classes (typically many receivers, but none are required).</w:t>
-      </w:r>
-    </w:p>
-    <w:p>
-      <w:pPr>
-        <w:numPr>
-          <w:ilvl w:val="0"/>
-          <w:numId w:val="2"/>
-        </w:numPr>
-      </w:pPr>
-      <w:r>
-        <w:t>Dispatcher allows you to hook up the logic from the receiver, "listen for this event from that sender”.</w:t>
-      </w:r>
-    </w:p>
-    <w:p>
-      <w:pPr>
-        <w:numPr>
-          <w:ilvl w:val="0"/>
-          <w:numId w:val="2"/>
-        </w:numPr>
-      </w:pPr>
-      <w:r>
-        <w:t>Unlike a BP Interface, the sender doesn’t bother with a reference of the receiver; it’s just going to make a call to whomever is listening</w:t>
-      </w:r>
-    </w:p>
-    <w:p>
-      <w:pPr>
-        <w:numPr>
-          <w:ilvl w:val="0"/>
-          <w:numId w:val="2"/>
-        </w:numPr>
-      </w:pPr>
-      <w:r>
-        <w:t>On the other hand, the receiver needs a reference from the sender.</w:t>
-      </w:r>
-    </w:p>
-    <w:p>
-      <w:pPr>
-        <w:numPr>
-          <w:ilvl w:val="0"/>
-          <w:numId w:val="2"/>
-        </w:numPr>
-      </w:pPr>
-      <w:r>
-        <w:t>Once the receiving BP receives that reference (via a cast, or whatever), it assigns or binds a custom event, which then performs some logic.</w:t>
-      </w:r>
-    </w:p>
-    <w:p>
-      <w:pPr>
-        <w:numPr>
-          <w:ilvl w:val="0"/>
-          <w:numId w:val="2"/>
-        </w:numPr>
-      </w:pPr>
-      <w:r>
-        <w:t>Even though the receiver is doing the bulk of the work, the sender is the one making the call, so the sending BP/class is the place where you create the Event Dispatcher (directly below variables section of the blueprint panel inside of a blueprint).</w:t>
-      </w:r>
-    </w:p>
-    <w:p>
-      <w:pPr>
-        <w:numPr>
-          <w:ilvl w:val="0"/>
-          <w:numId w:val="2"/>
-        </w:numPr>
-      </w:pPr>
-      <w:r>
-        <w:t>One source - all object executes</w:t>
-      </w:r>
-    </w:p>
-    <w:p>
-      <w:pPr>
-        <w:numPr>
-          <w:ilvl w:val="0"/>
-          <w:numId w:val="2"/>
-        </w:numPr>
-      </w:pPr>
-      <w:r>
-        <w:t>The source does not need to know all targets, only targets need to know, which means you can dynamically spawn and destroy targets and retain control over them.</w:t>
-      </w:r>
-    </w:p>
-    <w:p>
-      <w:pPr>
-        <w:numPr>
-          <w:ilvl w:val="0"/>
-          <w:numId w:val="2"/>
-        </w:numPr>
-      </w:pPr>
-      <w:r>
-        <w:t xml:space="preserve">A common example would be to create an Event Dispatcher on your player character blueprint for an interaction key press.  Create a key press event (like ‘E’), and all you need to do is drag your dispatcher onto the graph, drop it, and set it as a ‘call’.  Then, for each other BP/class that you want to use a single key press (like ‘E’) to perform some specific logic (like toggle light, open door), all you need to do is cast to your player character on event begin play.  From there, drag off your player character cast node’s </w:t>
-      </w:r>
-      <w:r>
-        <w:lastRenderedPageBreak/>
-        <w:t>return actor pin and type the name of dispatcher you just created.  Select Assign &lt;name of your dispatcher&gt;.  Then name your custom event, and create some interact functionality for that specific BP/class.</w:t>
+        <w:t>specific logic (like toggle light, open door), all you need to do is cast to your player character on event begin play.  From there, drag off your player character cast node’s return actor pin and type the name of dispatcher you just created.  Select Assign &lt;name of your dispatcher&gt;.  Then name your custom event, and create some interact functionality for that specific BP/class.</w:t>
       </w:r>
     </w:p>
     <w:p/>
@@ -2297,10 +1499,10 @@
             <v:path o:extrusionok="f" gradientshapeok="t" o:connecttype="rect"/>
             <o:lock v:ext="edit" aspectratio="t"/>
           </v:shapetype>
-          <v:shape id="_x0000_i1025" type="#_x0000_t75" style="width:469.35pt;height:201pt" o:ole="">
+          <v:shape id="_x0000_i1025" type="#_x0000_t75" style="width:469.5pt;height:201pt" o:ole="">
             <v:imagedata r:id="rId5" o:title=""/>
           </v:shape>
-          <o:OLEObject Type="Embed" ProgID="Photoshop.Image.16" ShapeID="_x0000_i1025" DrawAspect="Content" ObjectID="_1800104355" r:id="rId6">
+          <o:OLEObject Type="Embed" ProgID="Photoshop.Image.16" ShapeID="_x0000_i1025" DrawAspect="Content" ObjectID="_1800168968" r:id="rId6">
             <o:FieldCodes>\s</o:FieldCodes>
           </o:OLEObject>
         </w:object>
@@ -3094,6 +2296,7 @@
     <w:p/>
     <w:p>
       <w:r>
+        <w:lastRenderedPageBreak/>
         <w:t>* </w:t>
       </w:r>
       <w:r>
@@ -3334,23 +2537,7 @@
         <w:spacing w:after="160" w:line="259" w:lineRule="auto"/>
       </w:pPr>
       <w:r>
-        <w:t xml:space="preserve">Landscape -&gt; Manage -&gt; </w:t>
-      </w:r>
-      <w:proofErr w:type="spellStart"/>
-      <w:r>
-        <w:t>SelectionTool</w:t>
-      </w:r>
-      <w:proofErr w:type="spellEnd"/>
-      <w:r>
-        <w:t xml:space="preserve"> -&gt; </w:t>
-      </w:r>
-      <w:proofErr w:type="spellStart"/>
-      <w:r>
-        <w:t>ChangeComponentSize</w:t>
-      </w:r>
-      <w:proofErr w:type="spellEnd"/>
-      <w:r>
-        <w:t>, lower quad size, and resample</w:t>
+        <w:t>Landscape -&gt; Manage -&gt; SelectionTool -&gt; ChangeComponentSize, lower quad size, and resample</w:t>
       </w:r>
     </w:p>
     <w:p>
@@ -3412,6 +2599,7 @@
     </w:p>
     <w:p>
       <w:r>
+        <w:lastRenderedPageBreak/>
         <w:t>Adding Custom Fonts (be sure to read the copy write license):</w:t>
       </w:r>
     </w:p>
@@ -3425,7 +2613,6 @@
         <w:spacing w:after="160" w:line="259" w:lineRule="auto"/>
       </w:pPr>
       <w:r>
-        <w:lastRenderedPageBreak/>
         <w:t>Dafont.com, download font, unzip.</w:t>
       </w:r>
     </w:p>
@@ -3439,15 +2626,7 @@
         <w:spacing w:after="160" w:line="259" w:lineRule="auto"/>
       </w:pPr>
       <w:r>
-        <w:t xml:space="preserve">Import </w:t>
-      </w:r>
-      <w:proofErr w:type="spellStart"/>
-      <w:r>
-        <w:t>ttf</w:t>
-      </w:r>
-      <w:proofErr w:type="spellEnd"/>
-      <w:r>
-        <w:t xml:space="preserve"> into a folder in unreal by selecting the import button top of content browser</w:t>
+        <w:t>Import ttf into a folder in unreal by selecting the import button top of content browser</w:t>
       </w:r>
     </w:p>
     <w:p>

</xml_diff>